<commit_message>
Mini update con mejor algoritmo de cada tabla
</commit_message>
<xml_diff>
--- a/docs/Taller 4 Documento.docx
+++ b/docs/Taller 4 Documento.docx
@@ -1817,6 +1817,7 @@
         <w:rPr>
           <w:rtl w:val="0"/>
         </w:rPr>
+        <w:t xml:space="preserve">Mejor algoritmo: Quicksort</w:t>
       </w:r>
     </w:p>
     <w:p>
@@ -2439,12 +2440,11 @@
       <w:pPr>
         <w:rPr/>
       </w:pPr>
-      <w:bookmarkStart w:colFirst="0" w:colLast="0" w:name="_30j0zll" w:id="1"/>
-      <w:bookmarkEnd w:id="1"/>
-      <w:r>
-        <w:rPr>
-          <w:rtl w:val="0"/>
-        </w:rPr>
+      <w:r>
+        <w:rPr>
+          <w:rtl w:val="0"/>
+        </w:rPr>
+        <w:t xml:space="preserve">Mejor algoritmo: Shellsort</w:t>
       </w:r>
     </w:p>
     <w:p>
@@ -2506,16 +2506,6 @@
           <w:rtl w:val="0"/>
         </w:rPr>
         <w:t xml:space="preserve">Datos Ordenados (descendentemente):</w:t>
-      </w:r>
-    </w:p>
-    <w:p>
-      <w:pPr>
-        <w:rPr/>
-      </w:pPr>
-      <w:r>
-        <w:rPr>
-          <w:rtl w:val="0"/>
-        </w:rPr>
       </w:r>
     </w:p>
     <w:p>
@@ -3091,6 +3081,7 @@
         <w:rPr>
           <w:rtl w:val="0"/>
         </w:rPr>
+        <w:t xml:space="preserve">Mejor algoritmo: Quicksort</w:t>
       </w:r>
     </w:p>
     <w:p>

</xml_diff>